<commit_message>
Update CE65-12 Progress Report 2565 ครั้งที่ 5.docx
</commit_message>
<xml_diff>
--- a/Docs/Progression/CE65-12 Progress Report 2565 ครั้งที่ 5.docx
+++ b/Docs/Progression/CE65-12 Progress Report 2565 ครั้งที่ 5.docx
@@ -4,7 +4,7 @@
   <w:body>
     <w:p>
       <w:pPr>
-        <w:pStyle w:val="1"/>
+        <w:pStyle w:val="Heading1"/>
       </w:pPr>
       <w:r>
         <w:rPr>
@@ -206,7 +206,7 @@
     </w:p>
     <w:p>
       <w:pPr>
-        <w:pStyle w:val="a0"/>
+        <w:pStyle w:val="ListParagraph"/>
         <w:numPr>
           <w:ilvl w:val="0"/>
           <w:numId w:val="10"/>
@@ -215,7 +215,7 @@
       </w:pPr>
       <w:r>
         <w:rPr>
-          <w:rStyle w:val="20"/>
+          <w:rStyle w:val="Heading2Char"/>
           <w:rFonts w:hint="cs"/>
           <w:cs/>
         </w:rPr>
@@ -237,7 +237,7 @@
     </w:p>
     <w:p>
       <w:pPr>
-        <w:pStyle w:val="2"/>
+        <w:pStyle w:val="Heading2"/>
         <w:numPr>
           <w:ilvl w:val="0"/>
           <w:numId w:val="10"/>
@@ -392,7 +392,7 @@
     </w:p>
     <w:p>
       <w:pPr>
-        <w:pStyle w:val="2"/>
+        <w:pStyle w:val="Heading2"/>
         <w:numPr>
           <w:ilvl w:val="0"/>
           <w:numId w:val="10"/>
@@ -412,6 +412,7 @@
         <w:ind w:left="426" w:firstLine="294"/>
         <w:jc w:val="both"/>
         <w:rPr>
+          <w:rFonts w:hint="cs"/>
           <w:cs/>
         </w:rPr>
       </w:pPr>
@@ -463,192 +464,48 @@
           <w:rFonts w:hint="cs"/>
           <w:cs/>
         </w:rPr>
-        <w:t xml:space="preserve"> ออกมาเพิ่มติม </w:t>
-      </w:r>
-      <w:r>
-        <w:t>2</w:t>
-      </w:r>
-      <w:r>
-        <w:rPr>
-          <w:rFonts w:hint="cs"/>
-          <w:cs/>
-        </w:rPr>
-        <w:t xml:space="preserve"> โปรแกรมดังนี้</w:t>
+        <w:t xml:space="preserve"> </w:t>
+      </w:r>
+      <w:r>
+        <w:rPr>
+          <w:rFonts w:hint="cs"/>
+          <w:cs/>
+        </w:rPr>
+        <w:t>ให้อยู่ในรูปของ</w:t>
+      </w:r>
+      <w:r>
+        <w:t xml:space="preserve"> Docker Image</w:t>
+      </w:r>
+      <w:r>
+        <w:rPr>
+          <w:rFonts w:hint="cs"/>
+          <w:cs/>
+        </w:rPr>
+        <w:t xml:space="preserve"> โดยได้ทำการอัพโหลดขึ้นไปบน</w:t>
+      </w:r>
+      <w:r>
+        <w:t xml:space="preserve"> DockerHub</w:t>
+      </w:r>
+      <w:r>
+        <w:rPr>
+          <w:rFonts w:hint="cs"/>
+          <w:cs/>
+        </w:rPr>
+        <w:t xml:space="preserve"> เพื่อเรียกใช้งานสำหรับตัว</w:t>
+      </w:r>
+      <w:r>
+        <w:t xml:space="preserve"> Kubernetes</w:t>
+      </w:r>
+      <w:r>
+        <w:rPr>
+          <w:rFonts w:hint="cs"/>
+          <w:cs/>
+        </w:rPr>
+        <w:t xml:space="preserve"> </w:t>
       </w:r>
     </w:p>
     <w:p>
       <w:pPr>
-        <w:pStyle w:val="a0"/>
-        <w:numPr>
-          <w:ilvl w:val="0"/>
-          <w:numId w:val="7"/>
-        </w:numPr>
-        <w:spacing w:line="257" w:lineRule="auto"/>
-        <w:ind w:left="993" w:hanging="273"/>
-        <w:rPr>
-          <w:lang w:val="en-GB"/>
-        </w:rPr>
-      </w:pPr>
-      <w:proofErr w:type="spellStart"/>
-      <w:r>
-        <w:t>PixelArt</w:t>
-      </w:r>
-      <w:proofErr w:type="spellEnd"/>
-    </w:p>
-    <w:p>
-      <w:pPr>
-        <w:pStyle w:val="a0"/>
-        <w:numPr>
-          <w:ilvl w:val="0"/>
-          <w:numId w:val="7"/>
-        </w:numPr>
-        <w:spacing w:line="257" w:lineRule="auto"/>
-        <w:ind w:left="993" w:hanging="273"/>
-        <w:rPr>
-          <w:lang w:val="en-GB"/>
-        </w:rPr>
-      </w:pPr>
-      <w:r>
-        <w:t>Remove Background</w:t>
-      </w:r>
-    </w:p>
-    <w:p>
-      <w:pPr>
-        <w:spacing w:line="257" w:lineRule="auto"/>
-        <w:ind w:left="426" w:firstLine="283"/>
-        <w:jc w:val="both"/>
-        <w:rPr>
-          <w:cs/>
-        </w:rPr>
-      </w:pPr>
-      <w:r>
-        <w:rPr>
-          <w:rFonts w:hint="cs"/>
-          <w:cs/>
-        </w:rPr>
-        <w:t>ในส่วนของ</w:t>
-      </w:r>
-      <w:r>
-        <w:t xml:space="preserve"> </w:t>
-      </w:r>
-      <w:proofErr w:type="spellStart"/>
-      <w:r>
-        <w:t>PixelArt</w:t>
-      </w:r>
-      <w:proofErr w:type="spellEnd"/>
-      <w:r>
-        <w:rPr>
-          <w:rFonts w:hint="cs"/>
-          <w:cs/>
-        </w:rPr>
-        <w:t xml:space="preserve"> คือ การแปลงภาพ</w:t>
-      </w:r>
-      <w:r>
-        <w:rPr>
-          <w:rFonts w:hint="cs"/>
-          <w:cs/>
-        </w:rPr>
-        <w:t>ปกติให้ออกมาเป็น</w:t>
-      </w:r>
-      <w:r>
-        <w:t xml:space="preserve"> Pixel</w:t>
-      </w:r>
-      <w:r>
-        <w:rPr>
-          <w:rFonts w:hint="cs"/>
-          <w:cs/>
-        </w:rPr>
-        <w:t xml:space="preserve"> ให้สวยงามโดยใช้การกำหนดค่า </w:t>
-      </w:r>
-      <w:proofErr w:type="spellStart"/>
-      <w:r>
-        <w:t>Kenel_size</w:t>
-      </w:r>
-      <w:proofErr w:type="spellEnd"/>
-      <w:r>
-        <w:t xml:space="preserve">, </w:t>
-      </w:r>
-      <w:proofErr w:type="spellStart"/>
-      <w:r>
-        <w:t>Pixel_size</w:t>
-      </w:r>
-      <w:proofErr w:type="spellEnd"/>
-      <w:r>
-        <w:rPr>
-          <w:rFonts w:hint="cs"/>
-          <w:cs/>
-        </w:rPr>
-        <w:t xml:space="preserve"> และ</w:t>
-      </w:r>
-      <w:r>
-        <w:t xml:space="preserve"> </w:t>
-      </w:r>
-      <w:proofErr w:type="spellStart"/>
-      <w:r>
-        <w:t>Edge_thresh</w:t>
-      </w:r>
-      <w:proofErr w:type="spellEnd"/>
-      <w:r>
-        <w:rPr>
-          <w:rFonts w:hint="cs"/>
-          <w:cs/>
-        </w:rPr>
-        <w:t xml:space="preserve"> </w:t>
-      </w:r>
-      <w:r>
-        <w:rPr>
-          <w:rFonts w:hint="cs"/>
-          <w:cs/>
-        </w:rPr>
-        <w:t>โดยเมื่อกำหนดค่าทั้ง 3 แล้วจึงนำภาพมาประมวลผลให้อยู่ในรูปแบบ</w:t>
-      </w:r>
-      <w:r>
-        <w:t xml:space="preserve"> tensor </w:t>
-      </w:r>
-      <w:r>
-        <w:rPr>
-          <w:rFonts w:hint="cs"/>
-          <w:cs/>
-        </w:rPr>
-        <w:t>ก่อนแล้วจึงนำมาคำนวณ</w:t>
-      </w:r>
-      <w:r>
-        <w:rPr>
-          <w:rFonts w:hint="cs"/>
-          <w:cs/>
-        </w:rPr>
-        <w:t>ด้วยการเติมค่าทั้ง 3 ลงไปใน</w:t>
-      </w:r>
-      <w:r>
-        <w:t xml:space="preserve"> tensor</w:t>
-      </w:r>
-      <w:r>
-        <w:rPr>
-          <w:rFonts w:hint="cs"/>
-          <w:cs/>
-        </w:rPr>
-        <w:t xml:space="preserve"> ที่ได้แปลงจากภาพมาแล้วจึงนำมาแปลงค่า</w:t>
-      </w:r>
-      <w:r>
-        <w:t xml:space="preserve"> tensor</w:t>
-      </w:r>
-      <w:r>
-        <w:rPr>
-          <w:rFonts w:hint="cs"/>
-          <w:cs/>
-        </w:rPr>
-        <w:t xml:space="preserve"> กลับมาเป็นภาพ </w:t>
-      </w:r>
-      <w:r>
-        <w:rPr>
-          <w:rFonts w:hint="cs"/>
-          <w:cs/>
-        </w:rPr>
-        <w:t>ตัวอย่างดังนี้</w:t>
-      </w:r>
-    </w:p>
-    <w:p>
-      <w:pPr>
         <w:jc w:val="center"/>
       </w:pPr>
       <w:r>
@@ -657,10 +514,10 @@
           <w:lang w:val="th-TH"/>
         </w:rPr>
         <w:drawing>
-          <wp:inline distT="0" distB="0" distL="0" distR="0" wp14:anchorId="4F321065" wp14:editId="798140C3">
-            <wp:extent cx="2857596" cy="1714558"/>
-            <wp:effectExtent l="0" t="0" r="0" b="0"/>
-            <wp:docPr id="1" name="Picture 1" descr="Graphical user interface, application&#10;&#10;Description automatically generated"/>
+          <wp:inline distT="0" distB="0" distL="0" distR="0" wp14:anchorId="2B5452A1" wp14:editId="582860D7">
+            <wp:extent cx="6016625" cy="3587115"/>
+            <wp:effectExtent l="0" t="0" r="3175" b="0"/>
+            <wp:docPr id="3" name="Picture 3" descr="Graphical user interface, text, application, email&#10;&#10;Description automatically generated"/>
             <wp:cNvGraphicFramePr>
               <a:graphicFrameLocks xmlns:a="http://schemas.openxmlformats.org/drawingml/2006/main" noChangeAspect="1"/>
             </wp:cNvGraphicFramePr>
@@ -668,11 +525,11 @@
               <a:graphicData uri="http://schemas.openxmlformats.org/drawingml/2006/picture">
                 <pic:pic xmlns:pic="http://schemas.openxmlformats.org/drawingml/2006/picture">
                   <pic:nvPicPr>
-                    <pic:cNvPr id="1" name="Picture 1" descr="Graphical user interface, application&#10;&#10;Description automatically generated"/>
+                    <pic:cNvPr id="3" name="Picture 3" descr="Graphical user interface, text, application, email&#10;&#10;Description automatically generated"/>
                     <pic:cNvPicPr/>
                   </pic:nvPicPr>
                   <pic:blipFill>
-                    <a:blip r:embed="rId10" cstate="print">
+                    <a:blip r:embed="rId10">
                       <a:extLst>
                         <a:ext uri="{28A0092B-C50C-407E-A947-70E740481C1C}">
                           <a14:useLocalDpi xmlns:a14="http://schemas.microsoft.com/office/drawing/2010/main" val="0"/>
@@ -686,7 +543,7 @@
                   <pic:spPr>
                     <a:xfrm>
                       <a:off x="0" y="0"/>
-                      <a:ext cx="2857596" cy="1714558"/>
+                      <a:ext cx="6016625" cy="3587115"/>
                     </a:xfrm>
                     <a:prstGeom prst="rect">
                       <a:avLst/>
@@ -713,7 +570,6 @@
         </w:rPr>
         <w:t xml:space="preserve">ตัวอย่าง </w:t>
       </w:r>
-      <w:proofErr w:type="spellStart"/>
       <w:r>
         <w:rPr>
           <w:sz w:val="24"/>
@@ -721,7 +577,6 @@
         </w:rPr>
         <w:t>PixelArt</w:t>
       </w:r>
-      <w:proofErr w:type="spellEnd"/>
       <w:r>
         <w:rPr>
           <w:rFonts w:hint="cs"/>
@@ -746,54 +601,94 @@
     <w:p>
       <w:pPr>
         <w:ind w:left="426" w:firstLine="283"/>
-      </w:pPr>
-      <w:r>
-        <w:rPr>
-          <w:rFonts w:hint="cs"/>
-          <w:cs/>
-        </w:rPr>
-        <w:lastRenderedPageBreak/>
-        <w:t xml:space="preserve">ในส่วนของ </w:t>
-      </w:r>
-      <w:r>
-        <w:t>Remove Background</w:t>
-      </w:r>
-      <w:r>
-        <w:rPr>
-          <w:rFonts w:hint="cs"/>
-          <w:cs/>
-        </w:rPr>
-        <w:t xml:space="preserve"> นั้นได้ทำการนำเข้า</w:t>
-      </w:r>
-      <w:r>
-        <w:t xml:space="preserve"> Model</w:t>
-      </w:r>
-      <w:r>
-        <w:rPr>
-          <w:rFonts w:hint="cs"/>
-          <w:cs/>
-        </w:rPr>
-        <w:t xml:space="preserve"> ที่เตรียมเพื่อหาขอบของภาพโดยจะทำการค่อย ๆ ลบขอบของภาพจนเหลือแต่ขอบของวัตถุที่เด่นชัดบนภาพออกมาดังตัวอย่างนี้</w:t>
+        <w:rPr>
+          <w:rFonts w:hint="cs"/>
+          <w:cs/>
+        </w:rPr>
+      </w:pPr>
+      <w:r>
+        <w:rPr>
+          <w:rFonts w:hint="cs"/>
+          <w:cs/>
+        </w:rPr>
+        <w:t>จากปัญหาที่เกิดขึ้นของตัว</w:t>
+      </w:r>
+      <w:r>
+        <w:t xml:space="preserve"> Volume</w:t>
+      </w:r>
+      <w:r>
+        <w:rPr>
+          <w:rFonts w:hint="cs"/>
+          <w:cs/>
+        </w:rPr>
+        <w:t xml:space="preserve"> ที่</w:t>
+      </w:r>
+      <w:r>
+        <w:t xml:space="preserve"> Node</w:t>
+      </w:r>
+      <w:r>
+        <w:rPr>
+          <w:rFonts w:hint="cs"/>
+          <w:cs/>
+        </w:rPr>
+        <w:t xml:space="preserve"> มองไม่เห็น</w:t>
+      </w:r>
+      <w:r>
+        <w:t xml:space="preserve"> Volume</w:t>
+      </w:r>
+      <w:r>
+        <w:rPr>
+          <w:rFonts w:hint="cs"/>
+          <w:cs/>
+        </w:rPr>
+        <w:t xml:space="preserve"> เหมือนกันจึงได้สร้างตัวของ</w:t>
+      </w:r>
+      <w:r>
+        <w:t xml:space="preserve"> PersistentVolume</w:t>
+      </w:r>
+      <w:r>
+        <w:rPr>
+          <w:rFonts w:hint="cs"/>
+          <w:cs/>
+        </w:rPr>
+        <w:t xml:space="preserve"> ขึ้นมาสำหรับให้ตัว</w:t>
+      </w:r>
+      <w:r>
+        <w:t xml:space="preserve"> Node</w:t>
+      </w:r>
+      <w:r>
+        <w:rPr>
+          <w:rFonts w:hint="cs"/>
+          <w:cs/>
+        </w:rPr>
+        <w:t xml:space="preserve"> มองเห็น</w:t>
+      </w:r>
+      <w:r>
+        <w:t xml:space="preserve"> Volume</w:t>
+      </w:r>
+      <w:r>
+        <w:rPr>
+          <w:rFonts w:hint="cs"/>
+          <w:cs/>
+        </w:rPr>
+        <w:t xml:space="preserve"> เดียวกัน และ เข้าไปใช้งานร่วมกันได้</w:t>
       </w:r>
     </w:p>
     <w:p>
       <w:pPr>
         <w:ind w:left="426" w:firstLine="283"/>
         <w:jc w:val="center"/>
-        <w:rPr>
-          <w:cs/>
-        </w:rPr>
-      </w:pPr>
-      <w:r>
-        <w:rPr>
-          <w:rFonts w:hint="cs"/>
+      </w:pPr>
+      <w:r>
+        <w:rPr>
           <w:noProof/>
+          <w:lang w:val="th-TH"/>
         </w:rPr>
         <w:drawing>
-          <wp:inline distT="0" distB="0" distL="0" distR="0" wp14:anchorId="61D2325F" wp14:editId="6BCFCE2F">
-            <wp:extent cx="2857596" cy="1714558"/>
-            <wp:effectExtent l="0" t="0" r="0" b="0"/>
-            <wp:docPr id="2" name="Picture 2" descr="Graphical user interface, application&#10;&#10;Description automatically generated with medium confidence"/>
+          <wp:inline distT="0" distB="0" distL="0" distR="0" wp14:anchorId="7F757792" wp14:editId="68DCE10C">
+            <wp:extent cx="3988094" cy="5117808"/>
+            <wp:effectExtent l="0" t="0" r="0" b="6985"/>
+            <wp:docPr id="5" name="Picture 5" descr="Graphical user interface, text, application&#10;&#10;Description automatically generated"/>
             <wp:cNvGraphicFramePr>
               <a:graphicFrameLocks xmlns:a="http://schemas.openxmlformats.org/drawingml/2006/main" noChangeAspect="1"/>
             </wp:cNvGraphicFramePr>
@@ -801,11 +696,11 @@
               <a:graphicData uri="http://schemas.openxmlformats.org/drawingml/2006/picture">
                 <pic:pic xmlns:pic="http://schemas.openxmlformats.org/drawingml/2006/picture">
                   <pic:nvPicPr>
-                    <pic:cNvPr id="2" name="Picture 2" descr="Graphical user interface, application&#10;&#10;Description automatically generated with medium confidence"/>
+                    <pic:cNvPr id="5" name="Picture 5" descr="Graphical user interface, text, application&#10;&#10;Description automatically generated"/>
                     <pic:cNvPicPr/>
                   </pic:nvPicPr>
                   <pic:blipFill>
-                    <a:blip r:embed="rId11" cstate="print">
+                    <a:blip r:embed="rId11">
                       <a:extLst>
                         <a:ext uri="{28A0092B-C50C-407E-A947-70E740481C1C}">
                           <a14:useLocalDpi xmlns:a14="http://schemas.microsoft.com/office/drawing/2010/main" val="0"/>
@@ -819,7 +714,7 @@
                   <pic:spPr>
                     <a:xfrm>
                       <a:off x="0" y="0"/>
-                      <a:ext cx="2857596" cy="1714558"/>
+                      <a:ext cx="3995709" cy="5127580"/>
                     </a:xfrm>
                     <a:prstGeom prst="rect">
                       <a:avLst/>
@@ -844,14 +739,23 @@
           <w:szCs w:val="24"/>
           <w:cs/>
         </w:rPr>
-        <w:t>ภาพตัวอย่างในการใช้</w:t>
-      </w:r>
-      <w:r>
-        <w:rPr>
+        <w:t>ภาพ</w:t>
+      </w:r>
+      <w:r>
+        <w:rPr>
+          <w:rFonts w:hint="cs"/>
           <w:sz w:val="24"/>
           <w:szCs w:val="24"/>
-        </w:rPr>
-        <w:t xml:space="preserve"> Remove Background</w:t>
+          <w:cs/>
+        </w:rPr>
+        <w:t>การทำ</w:t>
+      </w:r>
+      <w:r>
+        <w:rPr>
+          <w:sz w:val="24"/>
+          <w:szCs w:val="24"/>
+        </w:rPr>
+        <w:t xml:space="preserve"> PersistentVolume</w:t>
       </w:r>
     </w:p>
     <w:p>
@@ -868,261 +772,306 @@
           <w:rFonts w:hint="cs"/>
           <w:cs/>
         </w:rPr>
-        <w:tab/>
-        <w:t xml:space="preserve">ในส่วนของการพัฒนา </w:t>
-      </w:r>
-      <w:r>
-        <w:t xml:space="preserve">web application </w:t>
-      </w:r>
-      <w:r>
-        <w:rPr>
-          <w:rFonts w:hint="cs"/>
-          <w:cs/>
-        </w:rPr>
-        <w:t>หลังจากครั้งก่อนที่ผู้เรียน</w:t>
-      </w:r>
-      <w:r>
-        <w:rPr>
-          <w:rFonts w:hint="cs"/>
-          <w:cs/>
-        </w:rPr>
-        <w:t xml:space="preserve">ได้พัฒนาเพิ่มตัวในส่วนของหน้า </w:t>
-      </w:r>
-      <w:r>
-        <w:t xml:space="preserve">Drive </w:t>
-      </w:r>
-      <w:r>
-        <w:rPr>
-          <w:rFonts w:hint="cs"/>
-          <w:cs/>
-        </w:rPr>
-        <w:t>หรือส่วนทำหน้าที่ในการเก็บรูปภาพ โดยทางผู้เรียนก็ได้เลือกเป็นวิธี</w:t>
-      </w:r>
-      <w:r>
-        <w:rPr>
-          <w:rFonts w:hint="cs"/>
-          <w:cs/>
-        </w:rPr>
-        <w:t>รูปภาพเป็นแบบ</w:t>
-      </w:r>
-      <w:r>
-        <w:rPr>
-          <w:rFonts w:hint="cs"/>
-          <w:cs/>
-        </w:rPr>
-        <w:t xml:space="preserve"> การเก็บ </w:t>
-      </w:r>
-      <w:r>
-        <w:t xml:space="preserve">path </w:t>
-      </w:r>
-      <w:r>
-        <w:rPr>
-          <w:rFonts w:hint="cs"/>
-          <w:cs/>
-        </w:rPr>
-        <w:t xml:space="preserve">ของไฟล์รูปไว้ใน </w:t>
-      </w:r>
-      <w:r>
-        <w:t>Database</w:t>
-      </w:r>
-      <w:r>
-        <w:rPr>
-          <w:rFonts w:hint="cs"/>
-          <w:cs/>
-        </w:rPr>
-        <w:t xml:space="preserve"> แล้วเก็บตัวรูปภาพไว้ใน</w:t>
-      </w:r>
-      <w:r>
-        <w:rPr>
-          <w:rFonts w:hint="cs"/>
-          <w:cs/>
-        </w:rPr>
-        <w:t xml:space="preserve"> </w:t>
-      </w:r>
-      <w:r>
-        <w:t xml:space="preserve">Directory </w:t>
-      </w:r>
-      <w:r>
-        <w:rPr>
-          <w:rFonts w:hint="cs"/>
-          <w:cs/>
-        </w:rPr>
-        <w:t>ซึ่งหลังจากที่ได้ทดลองทำก็เกิดติดปัญหาการ</w:t>
-      </w:r>
-      <w:r>
-        <w:t xml:space="preserve"> Upload</w:t>
-      </w:r>
-      <w:r>
-        <w:rPr>
-          <w:rFonts w:hint="cs"/>
-          <w:cs/>
-        </w:rPr>
-        <w:t xml:space="preserve"> รูปภาพของส่วนหน้า </w:t>
-      </w:r>
-      <w:r>
-        <w:t>Frontend</w:t>
-      </w:r>
-      <w:r>
-        <w:rPr>
-          <w:rFonts w:hint="cs"/>
-          <w:cs/>
-        </w:rPr>
-        <w:t xml:space="preserve"> ไปที่ </w:t>
-      </w:r>
-      <w:r>
-        <w:t xml:space="preserve">Backend </w:t>
-      </w:r>
-      <w:r>
-        <w:rPr>
-          <w:rFonts w:hint="cs"/>
-          <w:cs/>
-        </w:rPr>
-        <w:t xml:space="preserve">ที่มีความล่าช้ามากขึ้นจากจำนวนและปริมาณไฟล์ และการเก็บ </w:t>
-      </w:r>
-      <w:r>
-        <w:t xml:space="preserve">Path </w:t>
-      </w:r>
-      <w:r>
-        <w:rPr>
-          <w:rFonts w:hint="cs"/>
-          <w:cs/>
-        </w:rPr>
-        <w:t xml:space="preserve">ที่ต้องทำการ </w:t>
-      </w:r>
-      <w:r>
-        <w:t xml:space="preserve">Custom </w:t>
-      </w:r>
-      <w:r>
-        <w:rPr>
-          <w:rFonts w:hint="cs"/>
-          <w:cs/>
-        </w:rPr>
-        <w:t>เพื่อให้แยกแยะรูปภาพจริงกับรูปภาพที่อยู่ระหว่างการประมวลผล เพื่อที่จะได้แยกนับพื้นที่ความจำที่ใช้ได้ รวมไปถึงการแสดงรูปภาพจาก</w:t>
-      </w:r>
-      <w:r>
-        <w:t xml:space="preserve">Backend </w:t>
-      </w:r>
-      <w:r>
-        <w:rPr>
-          <w:rFonts w:hint="cs"/>
-          <w:cs/>
-        </w:rPr>
-        <w:t xml:space="preserve">สู่ </w:t>
-      </w:r>
-      <w:r>
-        <w:t xml:space="preserve">Frontend </w:t>
-      </w:r>
-      <w:r>
-        <w:rPr>
-          <w:rFonts w:hint="cs"/>
-          <w:cs/>
-        </w:rPr>
-        <w:t xml:space="preserve">ที่ต้องทำในรูปแบบ </w:t>
-      </w:r>
-      <w:r>
-        <w:t xml:space="preserve">Backend </w:t>
-      </w:r>
-      <w:r>
-        <w:rPr>
-          <w:rFonts w:hint="cs"/>
-          <w:cs/>
-        </w:rPr>
-        <w:t xml:space="preserve">เรียกดูจาก </w:t>
-      </w:r>
-      <w:r>
-        <w:t xml:space="preserve">Database </w:t>
-      </w:r>
-      <w:r>
-        <w:rPr>
-          <w:rFonts w:hint="cs"/>
-          <w:cs/>
-        </w:rPr>
-        <w:t xml:space="preserve">จากนั้นไปค้นหาใน </w:t>
-      </w:r>
-      <w:r>
-        <w:t xml:space="preserve">Directory </w:t>
-      </w:r>
-      <w:r>
-        <w:rPr>
-          <w:rFonts w:hint="cs"/>
-          <w:cs/>
-        </w:rPr>
-        <w:t>เข้ารหัส</w:t>
-      </w:r>
-      <w:r>
-        <w:rPr>
-          <w:rFonts w:hint="cs"/>
-          <w:cs/>
-        </w:rPr>
-        <w:t xml:space="preserve"> </w:t>
-      </w:r>
-      <w:r>
-        <w:t>base</w:t>
-      </w:r>
-      <w:r>
-        <w:rPr>
-          <w:rFonts w:hint="cs"/>
-          <w:cs/>
-        </w:rPr>
-        <w:t xml:space="preserve"> 64 </w:t>
-      </w:r>
-      <w:r>
-        <w:rPr>
-          <w:rFonts w:hint="cs"/>
-          <w:cs/>
-        </w:rPr>
-        <w:t xml:space="preserve">แล้วส่งกลับไปที่ </w:t>
-      </w:r>
-      <w:r>
-        <w:t>Frontend</w:t>
-      </w:r>
-      <w:r>
-        <w:t xml:space="preserve"> </w:t>
-      </w:r>
-      <w:r>
-        <w:rPr>
-          <w:rFonts w:hint="cs"/>
-          <w:cs/>
-        </w:rPr>
-        <w:t>ซึ่งสามารถทำได้แต่</w:t>
-      </w:r>
-      <w:r>
-        <w:rPr>
-          <w:rFonts w:hint="cs"/>
-          <w:cs/>
-        </w:rPr>
-        <w:t>ความเร็วในการแสดงผลนั้นยังค่อนข้างที่จะต่ำ</w:t>
-      </w:r>
-      <w:r>
-        <w:rPr>
-          <w:rFonts w:hint="cs"/>
-          <w:cs/>
-        </w:rPr>
-        <w:t xml:space="preserve"> และได้เพิ่มในส่วนการแสดงผล ก็ได้ตกแต่งเพิ่มเติมด้วย </w:t>
-      </w:r>
-      <w:r>
-        <w:t xml:space="preserve">CSS </w:t>
-      </w:r>
-      <w:r>
-        <w:rPr>
-          <w:rFonts w:hint="cs"/>
-          <w:cs/>
-        </w:rPr>
-        <w:t xml:space="preserve">เล็กน้อยให้แสดงผลได้ดีมากขึ้น และเพิ่มในส่วนของการลบ ตัวรูปภาพและ ลบตัว  </w:t>
-      </w:r>
-      <w:r>
-        <w:t xml:space="preserve">Folder </w:t>
-      </w:r>
-      <w:r>
-        <w:rPr>
-          <w:rFonts w:hint="cs"/>
-          <w:cs/>
-        </w:rPr>
-        <w:t>ของรูปภาพนั้นๆ อีกด้วย</w:t>
+        <w:t>เมื่อจัดการเรื่อง</w:t>
+      </w:r>
+      <w:r>
+        <w:t xml:space="preserve"> Volume</w:t>
+      </w:r>
+      <w:r>
+        <w:rPr>
+          <w:rFonts w:hint="cs"/>
+          <w:cs/>
+        </w:rPr>
+        <w:t xml:space="preserve"> แล้วจึงสามารถทำการ </w:t>
+      </w:r>
+      <w:r>
+        <w:t>Mapping Volume</w:t>
+      </w:r>
+      <w:r>
+        <w:rPr>
+          <w:rFonts w:hint="cs"/>
+          <w:cs/>
+        </w:rPr>
+        <w:t xml:space="preserve"> ในส่วนของที่เก็บไฟล์</w:t>
+      </w:r>
+      <w:r>
+        <w:t xml:space="preserve"> Website</w:t>
+      </w:r>
+      <w:r>
+        <w:rPr>
+          <w:rFonts w:hint="cs"/>
+          <w:cs/>
+        </w:rPr>
+        <w:t xml:space="preserve"> และ </w:t>
+      </w:r>
+      <w:r>
+        <w:t>MongoDB</w:t>
+      </w:r>
+      <w:r>
+        <w:rPr>
+          <w:rFonts w:hint="cs"/>
+          <w:cs/>
+        </w:rPr>
+        <w:t xml:space="preserve"> ไว้ได้เพื่อให้ทั้ง</w:t>
+      </w:r>
+      <w:r>
+        <w:t xml:space="preserve"> 3 Node</w:t>
+      </w:r>
+      <w:r>
+        <w:rPr>
+          <w:rFonts w:hint="cs"/>
+          <w:cs/>
+        </w:rPr>
+        <w:t xml:space="preserve"> เข้าไปใช้งาน</w:t>
       </w:r>
     </w:p>
     <w:p>
       <w:pPr>
+        <w:ind w:firstLine="360"/>
+        <w:jc w:val="both"/>
+        <w:rPr>
+          <w:cs/>
+        </w:rPr>
+      </w:pPr>
+      <w:r>
+        <w:rPr>
+          <w:rFonts w:hint="cs"/>
+          <w:cs/>
+        </w:rPr>
+        <w:t xml:space="preserve">ในส่วนของการพัฒนา </w:t>
+      </w:r>
+      <w:r>
+        <w:t xml:space="preserve">web application </w:t>
+      </w:r>
+      <w:r>
+        <w:rPr>
+          <w:rFonts w:hint="cs"/>
+          <w:cs/>
+        </w:rPr>
+        <w:t>หลังจากครั้งก่อนที่ผู้เรียน</w:t>
+      </w:r>
+      <w:r>
+        <w:rPr>
+          <w:rFonts w:hint="cs"/>
+          <w:cs/>
+        </w:rPr>
+        <w:t xml:space="preserve">ได้พัฒนาเพิ่มตัวในส่วนของหน้า </w:t>
+      </w:r>
+      <w:r>
+        <w:t xml:space="preserve">Drive </w:t>
+      </w:r>
+      <w:r>
+        <w:rPr>
+          <w:rFonts w:hint="cs"/>
+          <w:cs/>
+        </w:rPr>
+        <w:t xml:space="preserve">หรือส่วนทำหน้าที่ในการเก็บรูปภาพ โดยทางผู้เรียนก็ได้เลือกเป็นวิธีรูปภาพเป็นแบบ การเก็บ </w:t>
+      </w:r>
+      <w:r>
+        <w:t xml:space="preserve">path </w:t>
+      </w:r>
+      <w:r>
+        <w:rPr>
+          <w:rFonts w:hint="cs"/>
+          <w:cs/>
+        </w:rPr>
+        <w:t xml:space="preserve">ของไฟล์รูปไว้ใน </w:t>
+      </w:r>
+      <w:r>
+        <w:t>Database</w:t>
+      </w:r>
+      <w:r>
+        <w:rPr>
+          <w:rFonts w:hint="cs"/>
+          <w:cs/>
+        </w:rPr>
+        <w:t xml:space="preserve"> แล้วเก็บตัวรูปภาพไว้ใน </w:t>
+      </w:r>
+      <w:r>
+        <w:t xml:space="preserve">Directory </w:t>
+      </w:r>
+      <w:r>
+        <w:rPr>
+          <w:rFonts w:hint="cs"/>
+          <w:cs/>
+        </w:rPr>
+        <w:t>ซึ่งหลังจากที่ได้ทดลองทำก็เกิดติดปัญหาการ</w:t>
+      </w:r>
+      <w:r>
+        <w:t xml:space="preserve"> Upload</w:t>
+      </w:r>
+      <w:r>
+        <w:rPr>
+          <w:rFonts w:hint="cs"/>
+          <w:cs/>
+        </w:rPr>
+        <w:t xml:space="preserve"> รูปภาพของส่วนหน้า </w:t>
+      </w:r>
+      <w:r>
+        <w:t>Frontend</w:t>
+      </w:r>
+      <w:r>
+        <w:rPr>
+          <w:rFonts w:hint="cs"/>
+          <w:cs/>
+        </w:rPr>
+        <w:t xml:space="preserve"> ไปที่ </w:t>
+      </w:r>
+      <w:r>
+        <w:t xml:space="preserve">Backend </w:t>
+      </w:r>
+      <w:r>
+        <w:rPr>
+          <w:rFonts w:hint="cs"/>
+          <w:cs/>
+        </w:rPr>
+        <w:t xml:space="preserve">ที่มีความล่าช้ามากขึ้นจากจำนวนและปริมาณไฟล์ และการเก็บ </w:t>
+      </w:r>
+      <w:r>
+        <w:t xml:space="preserve">Path </w:t>
+      </w:r>
+      <w:r>
+        <w:rPr>
+          <w:rFonts w:hint="cs"/>
+          <w:cs/>
+        </w:rPr>
+        <w:t xml:space="preserve">ที่ต้องทำการ </w:t>
+      </w:r>
+      <w:r>
+        <w:t xml:space="preserve">Custom </w:t>
+      </w:r>
+      <w:r>
+        <w:rPr>
+          <w:rFonts w:hint="cs"/>
+          <w:cs/>
+        </w:rPr>
+        <w:t>เพื่อให้แยกแยะรูปภาพจริงกับรูปภาพที่อยู่ระหว่างการประมวลผล เพื่อที่จะได้แยกนับพื้นที่ความจำที่ใช้ได้ รวมไปถึงการแสดงรูปภาพจาก</w:t>
+      </w:r>
+      <w:r>
+        <w:t xml:space="preserve">Backend </w:t>
+      </w:r>
+      <w:r>
+        <w:rPr>
+          <w:rFonts w:hint="cs"/>
+          <w:cs/>
+        </w:rPr>
+        <w:t xml:space="preserve">สู่ </w:t>
+      </w:r>
+      <w:r>
+        <w:t xml:space="preserve">Frontend </w:t>
+      </w:r>
+      <w:r>
+        <w:rPr>
+          <w:rFonts w:hint="cs"/>
+          <w:cs/>
+        </w:rPr>
+        <w:t xml:space="preserve">ที่ต้องทำในรูปแบบ </w:t>
+      </w:r>
+      <w:r>
+        <w:t xml:space="preserve">Backend </w:t>
+      </w:r>
+      <w:r>
+        <w:rPr>
+          <w:rFonts w:hint="cs"/>
+          <w:cs/>
+        </w:rPr>
+        <w:t xml:space="preserve">เรียกดูจาก </w:t>
+      </w:r>
+      <w:r>
+        <w:t xml:space="preserve">Database </w:t>
+      </w:r>
+      <w:r>
+        <w:rPr>
+          <w:rFonts w:hint="cs"/>
+          <w:cs/>
+        </w:rPr>
+        <w:t xml:space="preserve">จากนั้นไปค้นหาใน </w:t>
+      </w:r>
+      <w:r>
+        <w:t xml:space="preserve">Directory </w:t>
+      </w:r>
+      <w:r>
+        <w:rPr>
+          <w:rFonts w:hint="cs"/>
+          <w:cs/>
+        </w:rPr>
+        <w:t>เข้ารหัส</w:t>
+      </w:r>
+      <w:r>
+        <w:rPr>
+          <w:rFonts w:hint="cs"/>
+          <w:cs/>
+        </w:rPr>
+        <w:t xml:space="preserve"> </w:t>
+      </w:r>
+      <w:r>
+        <w:t>base</w:t>
+      </w:r>
+      <w:r>
+        <w:rPr>
+          <w:rFonts w:hint="cs"/>
+          <w:cs/>
+        </w:rPr>
+        <w:t xml:space="preserve"> 64 </w:t>
+      </w:r>
+      <w:r>
+        <w:rPr>
+          <w:rFonts w:hint="cs"/>
+          <w:cs/>
+        </w:rPr>
+        <w:t xml:space="preserve">แล้วส่งกลับไปที่ </w:t>
+      </w:r>
+      <w:r>
+        <w:t>Frontend</w:t>
+      </w:r>
+      <w:r>
+        <w:t xml:space="preserve"> </w:t>
+      </w:r>
+      <w:r>
+        <w:rPr>
+          <w:rFonts w:hint="cs"/>
+          <w:cs/>
+        </w:rPr>
+        <w:t>ซึ่งสามารถทำได้แต่</w:t>
+      </w:r>
+      <w:r>
+        <w:rPr>
+          <w:rFonts w:hint="cs"/>
+          <w:cs/>
+        </w:rPr>
+        <w:lastRenderedPageBreak/>
+        <w:t>ความเร็วในการแสดงผลนั้นยังค่อนข้างที่จะต่ำ</w:t>
+      </w:r>
+      <w:r>
+        <w:rPr>
+          <w:rFonts w:hint="cs"/>
+          <w:cs/>
+        </w:rPr>
+        <w:t xml:space="preserve"> และได้เพิ่มในส่วนการแสดงผล ก็ได้ตกแต่งเพิ่มเติมด้วย </w:t>
+      </w:r>
+      <w:r>
+        <w:t xml:space="preserve">CSS </w:t>
+      </w:r>
+      <w:r>
+        <w:rPr>
+          <w:rFonts w:hint="cs"/>
+          <w:cs/>
+        </w:rPr>
+        <w:t xml:space="preserve">เล็กน้อยให้แสดงผลได้ดีมากขึ้น และเพิ่มในส่วนของการลบ ตัวรูปภาพและ ลบตัว  </w:t>
+      </w:r>
+      <w:r>
+        <w:t xml:space="preserve">Folder </w:t>
+      </w:r>
+      <w:r>
+        <w:rPr>
+          <w:rFonts w:hint="cs"/>
+          <w:cs/>
+        </w:rPr>
+        <w:t>ของรูปภาพนั้นๆ อีกด้วย</w:t>
+      </w:r>
+    </w:p>
+    <w:p>
+      <w:pPr>
         <w:jc w:val="center"/>
         <w:rPr>
           <w:b/>
@@ -1133,6 +1082,7 @@
         <w:rPr>
           <w:b/>
           <w:bCs/>
+          <w:noProof/>
           <w:cs/>
         </w:rPr>
         <w:drawing>
@@ -1334,7 +1284,7 @@
     </w:p>
     <w:p>
       <w:pPr>
-        <w:pStyle w:val="2"/>
+        <w:pStyle w:val="Heading2"/>
         <w:numPr>
           <w:ilvl w:val="0"/>
           <w:numId w:val="10"/>
@@ -1345,7 +1295,6 @@
           <w:rFonts w:hint="cs"/>
           <w:cs/>
         </w:rPr>
-        <w:lastRenderedPageBreak/>
         <w:t>ปัญหาที่เกิดขึ้นและแนวทางการแก้ไข</w:t>
       </w:r>
     </w:p>
@@ -1353,75 +1302,63 @@
       <w:pPr>
         <w:ind w:left="426" w:firstLine="283"/>
         <w:rPr>
-          <w:cs/>
-        </w:rPr>
-      </w:pPr>
-      <w:r>
-        <w:rPr>
-          <w:rFonts w:hint="cs"/>
-          <w:cs/>
-        </w:rPr>
-        <w:t>ปัญหาในการนำเข้า</w:t>
-      </w:r>
-      <w:r>
-        <w:t xml:space="preserve"> Programs</w:t>
-      </w:r>
-      <w:r>
-        <w:rPr>
-          <w:rFonts w:hint="cs"/>
-          <w:cs/>
-        </w:rPr>
-        <w:t xml:space="preserve"> ที่ได้เขียนมาให้อยู่ในรูปแบบของ</w:t>
-      </w:r>
-      <w:r>
-        <w:t xml:space="preserve"> Docker Image</w:t>
-      </w:r>
-      <w:r>
-        <w:rPr>
-          <w:rFonts w:hint="cs"/>
-          <w:cs/>
-        </w:rPr>
-        <w:t xml:space="preserve"> นั้นค่อนข้างใช้เวลานาน และ ต้องปรับแต่งเพื่อให้เข้ากับรูปแบบการทำงานของ</w:t>
-      </w:r>
-      <w:r>
-        <w:t xml:space="preserve"> Container</w:t>
-      </w:r>
-      <w:r>
-        <w:rPr>
-          <w:rFonts w:hint="cs"/>
-          <w:cs/>
-        </w:rPr>
-        <w:t xml:space="preserve"> จึงใช้เวลาศึกษา และ เรียนรู้ค่อนข้างมากพร้อมกับการใช้งานเรื่องของ </w:t>
-      </w:r>
-      <w:r>
-        <w:t xml:space="preserve">Path </w:t>
-      </w:r>
-      <w:r>
-        <w:rPr>
-          <w:rFonts w:hint="cs"/>
-          <w:cs/>
-        </w:rPr>
-        <w:t>ในการเข้าไปใช้งานอีกด้วยจึงจะต้องทำการจัดเรื่อง</w:t>
-      </w:r>
-      <w:r>
-        <w:t xml:space="preserve"> Cluster</w:t>
-      </w:r>
-      <w:r>
-        <w:rPr>
-          <w:rFonts w:hint="cs"/>
-          <w:cs/>
-        </w:rPr>
-        <w:t xml:space="preserve"> ให้เข้าถึง</w:t>
-      </w:r>
-      <w:r>
-        <w:t xml:space="preserve"> Path</w:t>
-      </w:r>
-      <w:r>
-        <w:rPr>
-          <w:rFonts w:hint="cs"/>
-          <w:cs/>
-        </w:rPr>
-        <w:t xml:space="preserve"> ภายนอกได้ก่อน</w:t>
+          <w:rFonts w:hint="cs"/>
+          <w:cs/>
+        </w:rPr>
+      </w:pPr>
+      <w:r>
+        <w:rPr>
+          <w:rFonts w:hint="cs"/>
+          <w:cs/>
+        </w:rPr>
+        <w:t>ปัญหาในการ</w:t>
+      </w:r>
+      <w:r>
+        <w:rPr>
+          <w:rFonts w:hint="cs"/>
+          <w:cs/>
+        </w:rPr>
+        <w:t>เขียนไฟล์</w:t>
+      </w:r>
+      <w:r>
+        <w:t xml:space="preserve"> YAML</w:t>
+      </w:r>
+      <w:r>
+        <w:rPr>
+          <w:rFonts w:hint="cs"/>
+          <w:cs/>
+        </w:rPr>
+        <w:t xml:space="preserve"> ในการสั่งให้</w:t>
+      </w:r>
+      <w:r>
+        <w:t xml:space="preserve"> Kubernetes</w:t>
+      </w:r>
+      <w:r>
+        <w:rPr>
+          <w:rFonts w:hint="cs"/>
+          <w:cs/>
+        </w:rPr>
+        <w:t xml:space="preserve"> ทำงาน และ </w:t>
+      </w:r>
+      <w:r>
+        <w:t>Mapping Volume</w:t>
+      </w:r>
+      <w:r>
+        <w:rPr>
+          <w:rFonts w:hint="cs"/>
+          <w:cs/>
+        </w:rPr>
+        <w:t xml:space="preserve"> ให้ตรงกับที่ต้องการใช้งานในส่วนของ</w:t>
+      </w:r>
+      <w:r>
+        <w:t xml:space="preserve"> Application</w:t>
+      </w:r>
+      <w:r>
+        <w:rPr>
+          <w:rFonts w:hint="cs"/>
+          <w:cs/>
+        </w:rPr>
+        <w:t xml:space="preserve"> นั้นค่อนข้างจะมีความซับซ้อนอยู่จึงต้องใช้เวลาในการศึกษา และ ทดลองก่อน</w:t>
       </w:r>
     </w:p>
     <w:p>
@@ -1429,7 +1366,6 @@
         <w:ind w:left="426" w:firstLine="283"/>
         <w:jc w:val="both"/>
         <w:rPr>
-          <w:rFonts w:hint="cs"/>
           <w:cs/>
         </w:rPr>
       </w:pPr>
@@ -1548,7 +1484,7 @@
     </w:p>
     <w:p>
       <w:pPr>
-        <w:pStyle w:val="2"/>
+        <w:pStyle w:val="Heading2"/>
         <w:numPr>
           <w:ilvl w:val="0"/>
           <w:numId w:val="10"/>
@@ -1576,7 +1512,7 @@
     </w:p>
     <w:p>
       <w:pPr>
-        <w:pStyle w:val="a0"/>
+        <w:pStyle w:val="ListParagraph"/>
         <w:numPr>
           <w:ilvl w:val="0"/>
           <w:numId w:val="11"/>
@@ -1589,56 +1525,35 @@
           <w:rFonts w:hint="cs"/>
           <w:cs/>
         </w:rPr>
-        <w:t>จัดการเรื่องการเข้าถึงของ</w:t>
-      </w:r>
-      <w:r>
-        <w:t xml:space="preserve"> Volume </w:t>
-      </w:r>
-      <w:r>
-        <w:rPr>
-          <w:rFonts w:hint="cs"/>
-          <w:cs/>
-        </w:rPr>
-        <w:t>ในระบบ</w:t>
-      </w:r>
-      <w:r>
-        <w:t xml:space="preserve"> Cluster</w:t>
+        <w:t>ศึกษา และ ทดอลงการสร้าง</w:t>
+      </w:r>
+      <w:r>
+        <w:t xml:space="preserve"> YAML</w:t>
+      </w:r>
+      <w:r>
+        <w:rPr>
+          <w:rFonts w:hint="cs"/>
+          <w:cs/>
+        </w:rPr>
+        <w:t xml:space="preserve"> สำหรับสั่งงาน </w:t>
+      </w:r>
+      <w:r>
+        <w:t xml:space="preserve">Application </w:t>
+      </w:r>
+      <w:r>
+        <w:rPr>
+          <w:rFonts w:hint="cs"/>
+          <w:cs/>
+        </w:rPr>
+        <w:t>บน</w:t>
+      </w:r>
+      <w:r>
+        <w:t xml:space="preserve"> Kubernetes</w:t>
       </w:r>
     </w:p>
     <w:p>
       <w:pPr>
-        <w:pStyle w:val="a0"/>
-        <w:numPr>
-          <w:ilvl w:val="0"/>
-          <w:numId w:val="11"/>
-        </w:numPr>
-        <w:spacing w:line="256" w:lineRule="auto"/>
-        <w:ind w:left="709" w:firstLine="284"/>
-      </w:pPr>
-      <w:r>
-        <w:rPr>
-          <w:rFonts w:hint="cs"/>
-          <w:cs/>
-        </w:rPr>
-        <w:t>ทดสอบการเข้าถึง</w:t>
-      </w:r>
-      <w:r>
-        <w:t xml:space="preserve"> Path</w:t>
-      </w:r>
-      <w:r>
-        <w:rPr>
-          <w:rFonts w:hint="cs"/>
-          <w:cs/>
-        </w:rPr>
-        <w:t xml:space="preserve"> ภายนอกของระบบ</w:t>
-      </w:r>
-      <w:r>
-        <w:t xml:space="preserve"> Cluster</w:t>
-      </w:r>
-    </w:p>
-    <w:p>
-      <w:pPr>
-        <w:pStyle w:val="a0"/>
+        <w:pStyle w:val="ListParagraph"/>
         <w:numPr>
           <w:ilvl w:val="0"/>
           <w:numId w:val="11"/>
@@ -1647,13 +1562,11 @@
         <w:ind w:left="1418" w:hanging="425"/>
       </w:pPr>
       <w:r>
-        <w:t xml:space="preserve"> </w:t>
-      </w:r>
-      <w:r>
-        <w:rPr>
-          <w:rFonts w:hint="cs"/>
-          <w:cs/>
-        </w:rPr>
+        <w:rPr>
+          <w:rFonts w:hint="cs"/>
+          <w:cs/>
+        </w:rPr>
+        <w:lastRenderedPageBreak/>
         <w:t>ปรับปรุงการแสดงผล</w:t>
       </w:r>
       <w:r>
@@ -1693,7 +1606,7 @@
     </w:p>
     <w:p>
       <w:pPr>
-        <w:pStyle w:val="a0"/>
+        <w:pStyle w:val="ListParagraph"/>
         <w:numPr>
           <w:ilvl w:val="0"/>
           <w:numId w:val="11"/>
@@ -1792,7 +1705,7 @@
     <w:sdtContent>
       <w:p>
         <w:pPr>
-          <w:pStyle w:val="a6"/>
+          <w:pStyle w:val="Footer"/>
           <w:rPr>
             <w:sz w:val="24"/>
             <w:szCs w:val="24"/>
@@ -1985,7 +1898,7 @@
 <w:hdr xmlns:wpc="http://schemas.microsoft.com/office/word/2010/wordprocessingCanvas" xmlns:cx="http://schemas.microsoft.com/office/drawing/2014/chartex" xmlns:cx1="http://schemas.microsoft.com/office/drawing/2015/9/8/chartex" xmlns:cx2="http://schemas.microsoft.com/office/drawing/2015/10/21/chartex" xmlns:cx3="http://schemas.microsoft.com/office/drawing/2016/5/9/chartex" xmlns:cx4="http://schemas.microsoft.com/office/drawing/2016/5/10/chartex" xmlns:cx5="http://schemas.microsoft.com/office/drawing/2016/5/11/chartex" xmlns:cx6="http://schemas.microsoft.com/office/drawing/2016/5/12/chartex" xmlns:cx7="http://schemas.microsoft.com/office/drawing/2016/5/13/chartex" xmlns:cx8="http://schemas.microsoft.com/office/drawing/2016/5/14/chartex" xmlns:mc="http://schemas.openxmlformats.org/markup-compatibility/2006" xmlns:aink="http://schemas.microsoft.com/office/drawing/2016/ink" xmlns:am3d="http://schemas.microsoft.com/office/drawing/2017/model3d" xmlns:o="urn:schemas-microsoft-com:office:office" xmlns:oel="http://schemas.microsoft.com/office/2019/extlst" xmlns:r="http://schemas.openxmlformats.org/officeDocument/2006/relationships" xmlns:m="http://schemas.openxmlformats.org/officeDocument/2006/math" xmlns:v="urn:schemas-microsoft-com:vml" xmlns:wp14="http://schemas.microsoft.com/office/word/2010/wordprocessingDrawing" xmlns:wp="http://schemas.openxmlformats.org/drawingml/2006/wordprocessingDrawing" xmlns:w10="urn:schemas-microsoft-com:office:word" xmlns:w="http://schemas.openxmlformats.org/wordprocessingml/2006/main" xmlns:w14="http://schemas.microsoft.com/office/word/2010/wordml" xmlns:w15="http://schemas.microsoft.com/office/word/2012/wordml" xmlns:w16cex="http://schemas.microsoft.com/office/word/2018/wordml/cex" xmlns:w16cid="http://schemas.microsoft.com/office/word/2016/wordml/cid" xmlns:w16="http://schemas.microsoft.com/office/word/2018/wordml" xmlns:w16sdtdh="http://schemas.microsoft.com/office/word/2020/wordml/sdtdatahash" xmlns:w16se="http://schemas.microsoft.com/office/word/2015/wordml/symex" xmlns:wpg="http://schemas.microsoft.com/office/word/2010/wordprocessingGroup" xmlns:wpi="http://schemas.microsoft.com/office/word/2010/wordprocessingInk" xmlns:wne="http://schemas.microsoft.com/office/word/2006/wordml" xmlns:wps="http://schemas.microsoft.com/office/word/2010/wordprocessingShape" mc:Ignorable="w14 w15 w16se w16cid w16 w16cex w16sdtdh wp14">
   <w:p>
     <w:pPr>
-      <w:pStyle w:val="a6"/>
+      <w:pStyle w:val="Footer"/>
     </w:pPr>
     <w:r>
       <w:rPr>
@@ -2683,7 +2596,7 @@
     <w:lvl w:ilvl="0">
       <w:start w:val="1"/>
       <w:numFmt w:val="decimal"/>
-      <w:pStyle w:val="2"/>
+      <w:pStyle w:val="Heading2"/>
       <w:lvlText w:val="%1."/>
       <w:lvlJc w:val="left"/>
       <w:pPr>
@@ -3485,7 +3398,7 @@
     <w:lsdException w:name="Unresolved Mention" w:semiHidden="1" w:unhideWhenUsed="1"/>
     <w:lsdException w:name="Smart Link" w:semiHidden="1" w:unhideWhenUsed="1"/>
   </w:latentStyles>
-  <w:style w:type="paragraph" w:default="1" w:styleId="a">
+  <w:style w:type="paragraph" w:default="1" w:styleId="Normal">
     <w:name w:val="Normal"/>
     <w:qFormat/>
     <w:rsid w:val="00515E8D"/>
@@ -3494,11 +3407,11 @@
       <w:sz w:val="28"/>
     </w:rPr>
   </w:style>
-  <w:style w:type="paragraph" w:styleId="1">
+  <w:style w:type="paragraph" w:styleId="Heading1">
     <w:name w:val="heading 1"/>
-    <w:basedOn w:val="a"/>
-    <w:next w:val="a"/>
-    <w:link w:val="10"/>
+    <w:basedOn w:val="Normal"/>
+    <w:next w:val="Normal"/>
+    <w:link w:val="Heading1Char"/>
     <w:uiPriority w:val="9"/>
     <w:qFormat/>
     <w:rsid w:val="001D0267"/>
@@ -3513,11 +3426,11 @@
       <w:szCs w:val="32"/>
     </w:rPr>
   </w:style>
-  <w:style w:type="paragraph" w:styleId="2">
+  <w:style w:type="paragraph" w:styleId="Heading2">
     <w:name w:val="heading 2"/>
-    <w:basedOn w:val="a0"/>
-    <w:next w:val="a"/>
-    <w:link w:val="20"/>
+    <w:basedOn w:val="ListParagraph"/>
+    <w:next w:val="Normal"/>
+    <w:link w:val="Heading2Char"/>
     <w:uiPriority w:val="9"/>
     <w:unhideWhenUsed/>
     <w:qFormat/>
@@ -3529,11 +3442,11 @@
       <w:outlineLvl w:val="1"/>
     </w:pPr>
   </w:style>
-  <w:style w:type="paragraph" w:styleId="3">
+  <w:style w:type="paragraph" w:styleId="Heading3">
     <w:name w:val="heading 3"/>
-    <w:basedOn w:val="a"/>
-    <w:next w:val="a"/>
-    <w:link w:val="30"/>
+    <w:basedOn w:val="Normal"/>
+    <w:next w:val="Normal"/>
+    <w:link w:val="Heading3Char"/>
     <w:uiPriority w:val="9"/>
     <w:semiHidden/>
     <w:unhideWhenUsed/>
@@ -3552,13 +3465,13 @@
       <w:szCs w:val="30"/>
     </w:rPr>
   </w:style>
-  <w:style w:type="character" w:default="1" w:styleId="a1">
+  <w:style w:type="character" w:default="1" w:styleId="DefaultParagraphFont">
     <w:name w:val="Default Paragraph Font"/>
     <w:uiPriority w:val="1"/>
     <w:semiHidden/>
     <w:unhideWhenUsed/>
   </w:style>
-  <w:style w:type="table" w:default="1" w:styleId="a2">
+  <w:style w:type="table" w:default="1" w:styleId="TableNormal">
     <w:name w:val="Normal Table"/>
     <w:uiPriority w:val="99"/>
     <w:semiHidden/>
@@ -3573,15 +3486,15 @@
       </w:tblCellMar>
     </w:tblPr>
   </w:style>
-  <w:style w:type="numbering" w:default="1" w:styleId="a3">
+  <w:style w:type="numbering" w:default="1" w:styleId="NoList">
     <w:name w:val="No List"/>
     <w:uiPriority w:val="99"/>
     <w:semiHidden/>
     <w:unhideWhenUsed/>
   </w:style>
-  <w:style w:type="paragraph" w:styleId="a0">
+  <w:style w:type="paragraph" w:styleId="ListParagraph">
     <w:name w:val="List Paragraph"/>
-    <w:basedOn w:val="a"/>
+    <w:basedOn w:val="Normal"/>
     <w:uiPriority w:val="34"/>
     <w:qFormat/>
     <w:rsid w:val="000309C1"/>
@@ -3590,10 +3503,10 @@
       <w:contextualSpacing/>
     </w:pPr>
   </w:style>
-  <w:style w:type="paragraph" w:styleId="a4">
+  <w:style w:type="paragraph" w:styleId="Header">
     <w:name w:val="header"/>
-    <w:basedOn w:val="a"/>
-    <w:link w:val="a5"/>
+    <w:basedOn w:val="Normal"/>
+    <w:link w:val="HeaderChar"/>
     <w:uiPriority w:val="99"/>
     <w:unhideWhenUsed/>
     <w:rsid w:val="00455A20"/>
@@ -3605,17 +3518,17 @@
       <w:spacing w:after="0" w:line="240" w:lineRule="auto"/>
     </w:pPr>
   </w:style>
-  <w:style w:type="character" w:customStyle="1" w:styleId="a5">
-    <w:name w:val="หัวกระดาษ อักขระ"/>
-    <w:basedOn w:val="a1"/>
-    <w:link w:val="a4"/>
+  <w:style w:type="character" w:customStyle="1" w:styleId="HeaderChar">
+    <w:name w:val="Header Char"/>
+    <w:basedOn w:val="DefaultParagraphFont"/>
+    <w:link w:val="Header"/>
     <w:uiPriority w:val="99"/>
     <w:rsid w:val="00455A20"/>
   </w:style>
-  <w:style w:type="paragraph" w:styleId="a6">
+  <w:style w:type="paragraph" w:styleId="Footer">
     <w:name w:val="footer"/>
-    <w:basedOn w:val="a"/>
-    <w:link w:val="a7"/>
+    <w:basedOn w:val="Normal"/>
+    <w:link w:val="FooterChar"/>
     <w:uiPriority w:val="99"/>
     <w:unhideWhenUsed/>
     <w:rsid w:val="00455A20"/>
@@ -3627,16 +3540,16 @@
       <w:spacing w:after="0" w:line="240" w:lineRule="auto"/>
     </w:pPr>
   </w:style>
-  <w:style w:type="character" w:customStyle="1" w:styleId="a7">
-    <w:name w:val="ท้ายกระดาษ อักขระ"/>
-    <w:basedOn w:val="a1"/>
-    <w:link w:val="a6"/>
+  <w:style w:type="character" w:customStyle="1" w:styleId="FooterChar">
+    <w:name w:val="Footer Char"/>
+    <w:basedOn w:val="DefaultParagraphFont"/>
+    <w:link w:val="Footer"/>
     <w:uiPriority w:val="99"/>
     <w:rsid w:val="00455A20"/>
   </w:style>
-  <w:style w:type="character" w:styleId="a8">
+  <w:style w:type="character" w:styleId="PlaceholderText">
     <w:name w:val="Placeholder Text"/>
-    <w:basedOn w:val="a1"/>
+    <w:basedOn w:val="DefaultParagraphFont"/>
     <w:uiPriority w:val="99"/>
     <w:semiHidden/>
     <w:rsid w:val="005F4643"/>
@@ -3644,10 +3557,10 @@
       <w:color w:val="808080"/>
     </w:rPr>
   </w:style>
-  <w:style w:type="character" w:customStyle="1" w:styleId="10">
-    <w:name w:val="หัวเรื่อง 1 อักขระ"/>
-    <w:basedOn w:val="a1"/>
-    <w:link w:val="1"/>
+  <w:style w:type="character" w:customStyle="1" w:styleId="Heading1Char">
+    <w:name w:val="Heading 1 Char"/>
+    <w:basedOn w:val="DefaultParagraphFont"/>
+    <w:link w:val="Heading1"/>
     <w:uiPriority w:val="9"/>
     <w:rsid w:val="001D0267"/>
     <w:rPr>
@@ -3658,10 +3571,10 @@
       <w:szCs w:val="32"/>
     </w:rPr>
   </w:style>
-  <w:style w:type="character" w:customStyle="1" w:styleId="20">
-    <w:name w:val="หัวเรื่อง 2 อักขระ"/>
-    <w:basedOn w:val="a1"/>
-    <w:link w:val="2"/>
+  <w:style w:type="character" w:customStyle="1" w:styleId="Heading2Char">
+    <w:name w:val="Heading 2 Char"/>
+    <w:basedOn w:val="DefaultParagraphFont"/>
+    <w:link w:val="Heading2"/>
     <w:uiPriority w:val="9"/>
     <w:rsid w:val="001D0267"/>
     <w:rPr>
@@ -3669,10 +3582,10 @@
       <w:sz w:val="28"/>
     </w:rPr>
   </w:style>
-  <w:style w:type="character" w:customStyle="1" w:styleId="30">
-    <w:name w:val="หัวเรื่อง 3 อักขระ"/>
-    <w:basedOn w:val="a1"/>
-    <w:link w:val="3"/>
+  <w:style w:type="character" w:customStyle="1" w:styleId="Heading3Char">
+    <w:name w:val="Heading 3 Char"/>
+    <w:basedOn w:val="DefaultParagraphFont"/>
+    <w:link w:val="Heading3"/>
     <w:uiPriority w:val="9"/>
     <w:semiHidden/>
     <w:rsid w:val="000F6B96"/>
@@ -3711,7 +3624,7 @@
           </w:pPr>
           <w:r>
             <w:rPr>
-              <w:rStyle w:val="a3"/>
+              <w:rStyle w:val="PlaceholderText"/>
             </w:rPr>
             <w:t>Choose an item.</w:t>
           </w:r>
@@ -3740,7 +3653,7 @@
           </w:pPr>
           <w:r>
             <w:rPr>
-              <w:rStyle w:val="a3"/>
+              <w:rStyle w:val="PlaceholderText"/>
             </w:rPr>
             <w:t>Choose an item.</w:t>
           </w:r>
@@ -3769,7 +3682,7 @@
           </w:pPr>
           <w:r>
             <w:rPr>
-              <w:rStyle w:val="a3"/>
+              <w:rStyle w:val="PlaceholderText"/>
             </w:rPr>
             <w:t>Click or tap to enter a date.</w:t>
           </w:r>
@@ -3811,6 +3724,7 @@
     <w:sig w:usb0="00000000" w:usb1="10000000" w:usb2="00000000" w:usb3="00000000" w:csb0="80000000" w:csb1="00000000"/>
   </w:font>
   <w:font w:name="Angsana New">
+    <w:altName w:val="Leelawadee UI"/>
     <w:panose1 w:val="02020603050405020304"/>
     <w:charset w:val="00"/>
     <w:family w:val="roman"/>
@@ -3825,6 +3739,7 @@
     <w:sig w:usb0="E4002EFF" w:usb1="C000247B" w:usb2="00000009" w:usb3="00000000" w:csb0="000001FF" w:csb1="00000000"/>
   </w:font>
   <w:font w:name="Cordia New">
+    <w:altName w:val="Leelawadee UI"/>
     <w:panose1 w:val="020B0304020202020204"/>
     <w:charset w:val="00"/>
     <w:family w:val="swiss"/>
@@ -3883,6 +3798,7 @@
     <w:rsid w:val="0070545C"/>
     <w:rsid w:val="00765515"/>
     <w:rsid w:val="00793F6D"/>
+    <w:rsid w:val="007E204E"/>
     <w:rsid w:val="009633F9"/>
     <w:rsid w:val="009B6C23"/>
     <w:rsid w:val="00A858A0"/>
@@ -4320,17 +4236,17 @@
     <w:lsdException w:name="Unresolved Mention" w:semiHidden="1" w:unhideWhenUsed="1"/>
     <w:lsdException w:name="Smart Link" w:semiHidden="1" w:unhideWhenUsed="1"/>
   </w:latentStyles>
-  <w:style w:type="paragraph" w:default="1" w:styleId="a">
+  <w:style w:type="paragraph" w:default="1" w:styleId="Normal">
     <w:name w:val="Normal"/>
     <w:qFormat/>
   </w:style>
-  <w:style w:type="character" w:default="1" w:styleId="a0">
+  <w:style w:type="character" w:default="1" w:styleId="DefaultParagraphFont">
     <w:name w:val="Default Paragraph Font"/>
     <w:uiPriority w:val="1"/>
     <w:semiHidden/>
     <w:unhideWhenUsed/>
   </w:style>
-  <w:style w:type="table" w:default="1" w:styleId="a1">
+  <w:style w:type="table" w:default="1" w:styleId="TableNormal">
     <w:name w:val="Normal Table"/>
     <w:uiPriority w:val="99"/>
     <w:semiHidden/>
@@ -4345,15 +4261,15 @@
       </w:tblCellMar>
     </w:tblPr>
   </w:style>
-  <w:style w:type="numbering" w:default="1" w:styleId="a2">
+  <w:style w:type="numbering" w:default="1" w:styleId="NoList">
     <w:name w:val="No List"/>
     <w:uiPriority w:val="99"/>
     <w:semiHidden/>
     <w:unhideWhenUsed/>
   </w:style>
-  <w:style w:type="character" w:styleId="a3">
+  <w:style w:type="character" w:styleId="PlaceholderText">
     <w:name w:val="Placeholder Text"/>
-    <w:basedOn w:val="a0"/>
+    <w:basedOn w:val="DefaultParagraphFont"/>
     <w:uiPriority w:val="99"/>
     <w:semiHidden/>
     <w:rsid w:val="0042516D"/>
@@ -4687,15 +4603,6 @@
 </file>
 
 <file path=customXml/item1.xml><?xml version="1.0" encoding="utf-8"?>
-<?mso-contentType ?>
-<FormTemplates xmlns="http://schemas.microsoft.com/sharepoint/v3/contenttype/forms">
-  <Display>DocumentLibraryForm</Display>
-  <Edit>DocumentLibraryForm</Edit>
-  <New>DocumentLibraryForm</New>
-</FormTemplates>
-</file>
-
-<file path=customXml/item2.xml><?xml version="1.0" encoding="utf-8"?>
 <ct:contentTypeSchema xmlns:ct="http://schemas.microsoft.com/office/2006/metadata/contentType" xmlns:ma="http://schemas.microsoft.com/office/2006/metadata/properties/metaAttributes" ct:_="" ma:_="" ma:contentTypeName="Document" ma:contentTypeID="0x010100834FB02BC889714DB51638CD039BDD91" ma:contentTypeVersion="10" ma:contentTypeDescription="Create a new document." ma:contentTypeScope="" ma:versionID="5dfb967f35fdb0d3e238b001ac63be57">
   <xsd:schema xmlns:xsd="http://www.w3.org/2001/XMLSchema" xmlns:xs="http://www.w3.org/2001/XMLSchema" xmlns:p="http://schemas.microsoft.com/office/2006/metadata/properties" xmlns:ns3="925b3116-1991-41fa-8529-2f009b63666d" xmlns:ns4="da19f4fb-9264-4c17-9359-66e327aa6fea" targetNamespace="http://schemas.microsoft.com/office/2006/metadata/properties" ma:root="true" ma:fieldsID="c5b74c7d9ae0e2870c5ab88c41f6f02e" ns3:_="" ns4:_="">
     <xsd:import namespace="925b3116-1991-41fa-8529-2f009b63666d"/>
@@ -4898,6 +4805,15 @@
 </ct:contentTypeSchema>
 </file>
 
+<file path=customXml/item2.xml><?xml version="1.0" encoding="utf-8"?>
+<?mso-contentType ?>
+<FormTemplates xmlns="http://schemas.microsoft.com/sharepoint/v3/contenttype/forms">
+  <Display>DocumentLibraryForm</Display>
+  <Edit>DocumentLibraryForm</Edit>
+  <New>DocumentLibraryForm</New>
+</FormTemplates>
+</file>
+
 <file path=customXml/item3.xml><?xml version="1.0" encoding="utf-8"?>
 <p:properties xmlns:p="http://schemas.microsoft.com/office/2006/metadata/properties" xmlns:xsi="http://www.w3.org/2001/XMLSchema-instance" xmlns:pc="http://schemas.microsoft.com/office/infopath/2007/PartnerControls">
   <documentManagement/>
@@ -4905,14 +4821,6 @@
 </file>
 
 <file path=customXml/itemProps1.xml><?xml version="1.0" encoding="utf-8"?>
-<ds:datastoreItem xmlns:ds="http://schemas.openxmlformats.org/officeDocument/2006/customXml" ds:itemID="{EE20C0BC-7DE5-4F7A-8B77-34EDCADDBDDF}">
-  <ds:schemaRefs>
-    <ds:schemaRef ds:uri="http://schemas.microsoft.com/sharepoint/v3/contenttype/forms"/>
-  </ds:schemaRefs>
-</ds:datastoreItem>
-</file>
-
-<file path=customXml/itemProps2.xml><?xml version="1.0" encoding="utf-8"?>
 <ds:datastoreItem xmlns:ds="http://schemas.openxmlformats.org/officeDocument/2006/customXml" ds:itemID="{198EF3DE-D4EC-4B54-B183-22A37A887808}">
   <ds:schemaRefs>
     <ds:schemaRef ds:uri="http://schemas.microsoft.com/office/2006/metadata/contentType"/>
@@ -4931,6 +4839,14 @@
 </ds:datastoreItem>
 </file>
 
+<file path=customXml/itemProps2.xml><?xml version="1.0" encoding="utf-8"?>
+<ds:datastoreItem xmlns:ds="http://schemas.openxmlformats.org/officeDocument/2006/customXml" ds:itemID="{EE20C0BC-7DE5-4F7A-8B77-34EDCADDBDDF}">
+  <ds:schemaRefs>
+    <ds:schemaRef ds:uri="http://schemas.microsoft.com/sharepoint/v3/contenttype/forms"/>
+  </ds:schemaRefs>
+</ds:datastoreItem>
+</file>
+
 <file path=customXml/itemProps3.xml><?xml version="1.0" encoding="utf-8"?>
 <ds:datastoreItem xmlns:ds="http://schemas.openxmlformats.org/officeDocument/2006/customXml" ds:itemID="{CF6C7B6E-D565-4068-8C0D-6DB1020E83D5}">
   <ds:schemaRefs>

</xml_diff>

<commit_message>
docs update & Script
</commit_message>
<xml_diff>
--- a/Docs/Progression/CE65-12 Progress Report 2565 ครั้งที่ 5.docx
+++ b/Docs/Progression/CE65-12 Progress Report 2565 ครั้งที่ 5.docx
@@ -413,7 +413,6 @@
         <w:jc w:val="both"/>
         <w:rPr>
           <w:rFonts w:hint="cs"/>
-          <w:cs/>
         </w:rPr>
       </w:pPr>
       <w:r>
@@ -502,6 +501,72 @@
           <w:cs/>
         </w:rPr>
         <w:t xml:space="preserve"> </w:t>
+      </w:r>
+      <w:r>
+        <w:rPr>
+          <w:rFonts w:hint="cs"/>
+          <w:cs/>
+        </w:rPr>
+        <w:t>โดยเนื่องจากบาง</w:t>
+      </w:r>
+      <w:r>
+        <w:t xml:space="preserve"> Application</w:t>
+      </w:r>
+      <w:r>
+        <w:rPr>
+          <w:rFonts w:hint="cs"/>
+          <w:cs/>
+        </w:rPr>
+        <w:t xml:space="preserve"> ที่ได้ทำมานั้นมีปัญหาด้านการ</w:t>
+      </w:r>
+      <w:r>
+        <w:t xml:space="preserve"> Import </w:t>
+      </w:r>
+      <w:r>
+        <w:t>python library</w:t>
+      </w:r>
+      <w:r>
+        <w:t xml:space="preserve"> </w:t>
+      </w:r>
+      <w:r>
+        <w:rPr>
+          <w:rFonts w:hint="cs"/>
+          <w:cs/>
+        </w:rPr>
+        <w:t xml:space="preserve">ที่บางตัวนั้นใช้งานไม่ได้แล้วจึงต้องมาการนำไปปรับปรุง แก้ไข ใหม่ก่อน ซึ่งปัจจุบันที่สามารถนำเข้ามาใช้งานบน </w:t>
+      </w:r>
+      <w:r>
+        <w:t>Docker Image</w:t>
+      </w:r>
+      <w:r>
+        <w:rPr>
+          <w:rFonts w:hint="cs"/>
+          <w:cs/>
+        </w:rPr>
+        <w:t xml:space="preserve"> ได้นั้นมีด้วยกัน </w:t>
+      </w:r>
+      <w:r>
+        <w:t>3</w:t>
+      </w:r>
+      <w:r>
+        <w:rPr>
+          <w:rFonts w:hint="cs"/>
+          <w:cs/>
+        </w:rPr>
+        <w:t xml:space="preserve"> </w:t>
+      </w:r>
+      <w:r>
+        <w:t>Application</w:t>
+      </w:r>
+      <w:r>
+        <w:rPr>
+          <w:rFonts w:hint="cs"/>
+          <w:cs/>
+        </w:rPr>
+        <w:t xml:space="preserve"> คือ </w:t>
+      </w:r>
+      <w:r>
+        <w:t>ASCII, BlackWhite, Mosaig</w:t>
       </w:r>
     </w:p>
     <w:p>
@@ -514,10 +579,10 @@
           <w:lang w:val="th-TH"/>
         </w:rPr>
         <w:drawing>
-          <wp:inline distT="0" distB="0" distL="0" distR="0" wp14:anchorId="2B5452A1" wp14:editId="582860D7">
-            <wp:extent cx="6016625" cy="3587115"/>
-            <wp:effectExtent l="0" t="0" r="3175" b="0"/>
-            <wp:docPr id="3" name="Picture 3" descr="Graphical user interface, text, application, email&#10;&#10;Description automatically generated"/>
+          <wp:inline distT="0" distB="0" distL="0" distR="0" wp14:anchorId="1F25940B" wp14:editId="682A3538">
+            <wp:extent cx="5364795" cy="3729028"/>
+            <wp:effectExtent l="0" t="0" r="7620" b="5080"/>
+            <wp:docPr id="1" name="Picture 1" descr="Graphical user interface, text, application, email&#10;&#10;Description automatically generated"/>
             <wp:cNvGraphicFramePr>
               <a:graphicFrameLocks xmlns:a="http://schemas.openxmlformats.org/drawingml/2006/main" noChangeAspect="1"/>
             </wp:cNvGraphicFramePr>
@@ -525,11 +590,11 @@
               <a:graphicData uri="http://schemas.openxmlformats.org/drawingml/2006/picture">
                 <pic:pic xmlns:pic="http://schemas.openxmlformats.org/drawingml/2006/picture">
                   <pic:nvPicPr>
-                    <pic:cNvPr id="3" name="Picture 3" descr="Graphical user interface, text, application, email&#10;&#10;Description automatically generated"/>
+                    <pic:cNvPr id="1" name="Picture 1" descr="Graphical user interface, text, application, email&#10;&#10;Description automatically generated"/>
                     <pic:cNvPicPr/>
                   </pic:nvPicPr>
                   <pic:blipFill>
-                    <a:blip r:embed="rId10">
+                    <a:blip r:embed="rId10" cstate="print">
                       <a:extLst>
                         <a:ext uri="{28A0092B-C50C-407E-A947-70E740481C1C}">
                           <a14:useLocalDpi xmlns:a14="http://schemas.microsoft.com/office/drawing/2010/main" val="0"/>
@@ -543,7 +608,7 @@
                   <pic:spPr>
                     <a:xfrm>
                       <a:off x="0" y="0"/>
-                      <a:ext cx="6016625" cy="3587115"/>
+                      <a:ext cx="5369895" cy="3732573"/>
                     </a:xfrm>
                     <a:prstGeom prst="rect">
                       <a:avLst/>
@@ -824,10 +889,203 @@
         </w:rPr>
         <w:t xml:space="preserve"> เข้าไปใช้งาน</w:t>
       </w:r>
+      <w:r>
+        <w:t xml:space="preserve"> </w:t>
+      </w:r>
+      <w:r>
+        <w:rPr>
+          <w:rFonts w:hint="cs"/>
+          <w:cs/>
+        </w:rPr>
+        <w:t>และ ได้ทดลองการทำงานในส่วนของ</w:t>
+      </w:r>
+      <w:r>
+        <w:t xml:space="preserve"> Application </w:t>
+      </w:r>
+      <w:r>
+        <w:rPr>
+          <w:rFonts w:hint="cs"/>
+          <w:cs/>
+        </w:rPr>
+        <w:t xml:space="preserve">เมื่อมีการสั่งงานเข้ามาผ่าน </w:t>
+      </w:r>
+      <w:r>
+        <w:t>Kubernetes</w:t>
+      </w:r>
+      <w:r>
+        <w:rPr>
+          <w:rFonts w:hint="cs"/>
+          <w:cs/>
+        </w:rPr>
+        <w:t xml:space="preserve"> ในรูปแบบของ</w:t>
+      </w:r>
+      <w:r>
+        <w:t xml:space="preserve"> Job</w:t>
+      </w:r>
+      <w:r>
+        <w:rPr>
+          <w:rFonts w:hint="cs"/>
+          <w:cs/>
+        </w:rPr>
+        <w:t xml:space="preserve"> โดยใช้</w:t>
+      </w:r>
+      <w:r>
+        <w:t xml:space="preserve"> Docker Image</w:t>
+      </w:r>
+      <w:r>
+        <w:rPr>
+          <w:rFonts w:hint="cs"/>
+          <w:cs/>
+        </w:rPr>
+        <w:t xml:space="preserve"> ที่ผู้เขียนได้ทำการสร้างไว้บน</w:t>
+      </w:r>
+      <w:r>
+        <w:t xml:space="preserve"> DockerHub</w:t>
+      </w:r>
+      <w:r>
+        <w:rPr>
+          <w:rFonts w:hint="cs"/>
+          <w:cs/>
+        </w:rPr>
+        <w:t xml:space="preserve"> โดยจากภาพที่นำมานั้นคือการทดลองการสั่งงาน และ ให้เข้าถึง</w:t>
+      </w:r>
+      <w:r>
+        <w:t xml:space="preserve"> Path Volume</w:t>
+      </w:r>
+      <w:r>
+        <w:rPr>
+          <w:rFonts w:hint="cs"/>
+          <w:cs/>
+        </w:rPr>
+        <w:t xml:space="preserve"> ของไฟล์ที่จัดเก็บไว้เพื่อทำการประมวลผล ซึ่งผลลัพท์คือสามารถเข้าไปใช้งาน และ ทำงานได้</w:t>
+      </w:r>
     </w:p>
     <w:p>
       <w:pPr>
         <w:ind w:firstLine="360"/>
+        <w:jc w:val="center"/>
+        <w:rPr>
+          <w:rFonts w:hint="cs"/>
+          <w:sz w:val="24"/>
+          <w:szCs w:val="24"/>
+          <w:cs/>
+        </w:rPr>
+      </w:pPr>
+      <w:r>
+        <w:rPr>
+          <w:rFonts w:hint="cs"/>
+          <w:noProof/>
+        </w:rPr>
+        <w:lastRenderedPageBreak/>
+        <w:drawing>
+          <wp:inline distT="0" distB="0" distL="0" distR="0" wp14:anchorId="0304C265" wp14:editId="11C5FCAC">
+            <wp:extent cx="5568779" cy="2178142"/>
+            <wp:effectExtent l="0" t="0" r="0" b="0"/>
+            <wp:docPr id="2" name="Picture 2" descr="A screenshot of a computer&#10;&#10;Description automatically generated with medium confidence"/>
+            <wp:cNvGraphicFramePr>
+              <a:graphicFrameLocks xmlns:a="http://schemas.openxmlformats.org/drawingml/2006/main" noChangeAspect="1"/>
+            </wp:cNvGraphicFramePr>
+            <a:graphic xmlns:a="http://schemas.openxmlformats.org/drawingml/2006/main">
+              <a:graphicData uri="http://schemas.openxmlformats.org/drawingml/2006/picture">
+                <pic:pic xmlns:pic="http://schemas.openxmlformats.org/drawingml/2006/picture">
+                  <pic:nvPicPr>
+                    <pic:cNvPr id="2" name="Picture 2" descr="A screenshot of a computer&#10;&#10;Description automatically generated with medium confidence"/>
+                    <pic:cNvPicPr/>
+                  </pic:nvPicPr>
+                  <pic:blipFill>
+                    <a:blip r:embed="rId12">
+                      <a:extLst>
+                        <a:ext uri="{28A0092B-C50C-407E-A947-70E740481C1C}">
+                          <a14:useLocalDpi xmlns:a14="http://schemas.microsoft.com/office/drawing/2010/main" val="0"/>
+                        </a:ext>
+                      </a:extLst>
+                    </a:blip>
+                    <a:stretch>
+                      <a:fillRect/>
+                    </a:stretch>
+                  </pic:blipFill>
+                  <pic:spPr>
+                    <a:xfrm>
+                      <a:off x="0" y="0"/>
+                      <a:ext cx="5577546" cy="2181571"/>
+                    </a:xfrm>
+                    <a:prstGeom prst="rect">
+                      <a:avLst/>
+                    </a:prstGeom>
+                  </pic:spPr>
+                </pic:pic>
+              </a:graphicData>
+            </a:graphic>
+          </wp:inline>
+        </w:drawing>
+      </w:r>
+      <w:r>
+        <w:rPr>
+          <w:cs/>
+        </w:rPr>
+        <w:br/>
+      </w:r>
+      <w:r>
+        <w:rPr>
+          <w:rFonts w:hint="cs"/>
+          <w:sz w:val="24"/>
+          <w:szCs w:val="24"/>
+          <w:cs/>
+        </w:rPr>
+        <w:t>ภาพการสั่งงาน</w:t>
+      </w:r>
+      <w:r>
+        <w:rPr>
+          <w:sz w:val="24"/>
+          <w:szCs w:val="24"/>
+        </w:rPr>
+        <w:t xml:space="preserve"> Kubernetes</w:t>
+      </w:r>
+      <w:r>
+        <w:rPr>
+          <w:rFonts w:hint="cs"/>
+          <w:sz w:val="24"/>
+          <w:szCs w:val="24"/>
+          <w:cs/>
+        </w:rPr>
+        <w:t xml:space="preserve"> รูปแบบ</w:t>
+      </w:r>
+      <w:r>
+        <w:rPr>
+          <w:sz w:val="24"/>
+          <w:szCs w:val="24"/>
+        </w:rPr>
+        <w:t xml:space="preserve"> Job</w:t>
+      </w:r>
+      <w:r>
+        <w:rPr>
+          <w:rFonts w:hint="cs"/>
+          <w:sz w:val="24"/>
+          <w:szCs w:val="24"/>
+          <w:cs/>
+        </w:rPr>
+        <w:t xml:space="preserve"> โดยใช้งาน</w:t>
+      </w:r>
+      <w:r>
+        <w:rPr>
+          <w:sz w:val="24"/>
+          <w:szCs w:val="24"/>
+        </w:rPr>
+        <w:t xml:space="preserve"> Docker Image</w:t>
+      </w:r>
+      <w:r>
+        <w:rPr>
+          <w:rFonts w:hint="cs"/>
+          <w:sz w:val="24"/>
+          <w:szCs w:val="24"/>
+          <w:cs/>
+        </w:rPr>
+        <w:t xml:space="preserve"> ที่ได้สร้าง</w:t>
+      </w:r>
+    </w:p>
+    <w:p>
+      <w:pPr>
+        <w:ind w:firstLine="360"/>
         <w:jc w:val="both"/>
         <w:rPr>
           <w:cs/>
@@ -1039,7 +1297,6 @@
           <w:rFonts w:hint="cs"/>
           <w:cs/>
         </w:rPr>
-        <w:lastRenderedPageBreak/>
         <w:t>ความเร็วในการแสดงผลนั้นยังค่อนข้างที่จะต่ำ</w:t>
       </w:r>
       <w:r>
@@ -1101,7 +1358,7 @@
                     <pic:cNvPicPr/>
                   </pic:nvPicPr>
                   <pic:blipFill>
-                    <a:blip r:embed="rId12"/>
+                    <a:blip r:embed="rId13"/>
                     <a:stretch>
                       <a:fillRect/>
                     </a:stretch>
@@ -1295,6 +1552,7 @@
           <w:rFonts w:hint="cs"/>
           <w:cs/>
         </w:rPr>
+        <w:lastRenderedPageBreak/>
         <w:t>ปัญหาที่เกิดขึ้นและแนวทางการแก้ไข</w:t>
       </w:r>
     </w:p>
@@ -1302,7 +1560,6 @@
       <w:pPr>
         <w:ind w:left="426" w:firstLine="283"/>
         <w:rPr>
-          <w:rFonts w:hint="cs"/>
           <w:cs/>
         </w:rPr>
       </w:pPr>
@@ -1525,7 +1782,21 @@
           <w:rFonts w:hint="cs"/>
           <w:cs/>
         </w:rPr>
-        <w:t>ศึกษา และ ทดอลงการสร้าง</w:t>
+        <w:t>ศึกษา และ ทดล</w:t>
+      </w:r>
+      <w:r>
+        <w:rPr>
+          <w:rFonts w:hint="cs"/>
+          <w:cs/>
+        </w:rPr>
+        <w:t>อ</w:t>
+      </w:r>
+      <w:r>
+        <w:rPr>
+          <w:rFonts w:hint="cs"/>
+          <w:cs/>
+        </w:rPr>
+        <w:t>งการสร้าง</w:t>
       </w:r>
       <w:r>
         <w:t xml:space="preserve"> YAML</w:t>
@@ -1549,6 +1820,47 @@
       </w:r>
       <w:r>
         <w:t xml:space="preserve"> Kubernetes</w:t>
+      </w:r>
+      <w:r>
+        <w:rPr>
+          <w:rFonts w:hint="cs"/>
+          <w:cs/>
+        </w:rPr>
+        <w:t xml:space="preserve"> เพิ่มเติม</w:t>
+      </w:r>
+    </w:p>
+    <w:p>
+      <w:pPr>
+        <w:pStyle w:val="ListParagraph"/>
+        <w:numPr>
+          <w:ilvl w:val="0"/>
+          <w:numId w:val="11"/>
+        </w:numPr>
+        <w:spacing w:line="256" w:lineRule="auto"/>
+        <w:ind w:left="709" w:firstLine="284"/>
+        <w:rPr>
+          <w:rFonts w:hint="cs"/>
+        </w:rPr>
+      </w:pPr>
+      <w:r>
+        <w:rPr>
+          <w:rFonts w:hint="cs"/>
+          <w:cs/>
+        </w:rPr>
+        <w:t xml:space="preserve">นำเข้า </w:t>
+      </w:r>
+      <w:r>
+        <w:t>Application</w:t>
+      </w:r>
+      <w:r>
+        <w:rPr>
+          <w:rFonts w:hint="cs"/>
+          <w:cs/>
+        </w:rPr>
+        <w:t xml:space="preserve"> เพิ่มเติมลง</w:t>
+      </w:r>
+      <w:r>
+        <w:t xml:space="preserve"> DockerHub</w:t>
       </w:r>
     </w:p>
     <w:p>
@@ -1566,7 +1878,6 @@
           <w:rFonts w:hint="cs"/>
           <w:cs/>
         </w:rPr>
-        <w:lastRenderedPageBreak/>
         <w:t>ปรับปรุงการแสดงผล</w:t>
       </w:r>
       <w:r>
@@ -1647,8 +1958,8 @@
     </w:p>
     <w:p/>
     <w:sectPr>
-      <w:headerReference w:type="default" r:id="rId13"/>
-      <w:footerReference w:type="default" r:id="rId14"/>
+      <w:headerReference w:type="default" r:id="rId14"/>
+      <w:footerReference w:type="default" r:id="rId15"/>
       <w:pgSz w:w="11906" w:h="16838" w:code="9"/>
       <w:pgMar w:top="851" w:right="991" w:bottom="851" w:left="1440" w:header="284" w:footer="720" w:gutter="0"/>
       <w:cols w:space="720"/>
@@ -3786,6 +4097,7 @@
     <w:rsid w:val="002466D2"/>
     <w:rsid w:val="002C4C6A"/>
     <w:rsid w:val="003176B9"/>
+    <w:rsid w:val="003E2C91"/>
     <w:rsid w:val="003F4204"/>
     <w:rsid w:val="004049AD"/>
     <w:rsid w:val="0042516D"/>
@@ -3809,6 +4121,7 @@
     <w:rsid w:val="00CE6224"/>
     <w:rsid w:val="00D22D9E"/>
     <w:rsid w:val="00D8463C"/>
+    <w:rsid w:val="00DC0DBD"/>
     <w:rsid w:val="00DE348C"/>
     <w:rsid w:val="00E4029D"/>
     <w:rsid w:val="00E54075"/>

</xml_diff>